<commit_message>
amended template date to be included in the first paragraph
</commit_message>
<xml_diff>
--- a/lib/assets/cross_border.docx
+++ b/lib/assets/cross_border.docx
@@ -1,6 +1,6 @@
 
 <file path=word/document.xml><?xml version="1.0" encoding="utf-8"?>
-<w:document xmlns:wpc="http://schemas.microsoft.com/office/word/2010/wordprocessingCanvas" xmlns:cx="http://schemas.microsoft.com/office/drawing/2014/chartex" xmlns:cx1="http://schemas.microsoft.com/office/drawing/2015/9/8/chartex" xmlns:cx2="http://schemas.microsoft.com/office/drawing/2015/10/21/chartex" xmlns:cx3="http://schemas.microsoft.com/office/drawing/2016/5/9/chartex" xmlns:cx4="http://schemas.microsoft.com/office/drawing/2016/5/10/chartex" xmlns:cx5="http://schemas.microsoft.com/office/drawing/2016/5/11/chartex" xmlns:cx6="http://schemas.microsoft.com/office/drawing/2016/5/12/chartex" xmlns:cx7="http://schemas.microsoft.com/office/drawing/2016/5/13/chartex" xmlns:cx8="http://schemas.microsoft.com/office/drawing/2016/5/14/chartex" xmlns:mc="http://schemas.openxmlformats.org/markup-compatibility/2006" xmlns:aink="http://schemas.microsoft.com/office/drawing/2016/ink" xmlns:am3d="http://schemas.microsoft.com/office/drawing/2017/model3d" xmlns:o="urn:schemas-microsoft-com:office:office" xmlns:oel="http://schemas.microsoft.com/office/2019/extlst" xmlns:r="http://schemas.openxmlformats.org/officeDocument/2006/relationships" xmlns:m="http://schemas.openxmlformats.org/officeDocument/2006/math" xmlns:v="urn:schemas-microsoft-com:vml" xmlns:wp14="http://schemas.microsoft.com/office/word/2010/wordprocessingDrawing" xmlns:wp="http://schemas.openxmlformats.org/drawingml/2006/wordprocessingDrawing" xmlns:w10="urn:schemas-microsoft-com:office:word" xmlns:w="http://schemas.openxmlformats.org/wordprocessingml/2006/main" xmlns:w14="http://schemas.microsoft.com/office/word/2010/wordml" xmlns:w15="http://schemas.microsoft.com/office/word/2012/wordml" xmlns:w16cex="http://schemas.microsoft.com/office/word/2018/wordml/cex" xmlns:w16cid="http://schemas.microsoft.com/office/word/2016/wordml/cid" xmlns:w16="http://schemas.microsoft.com/office/word/2018/wordml" xmlns:w16sdtdh="http://schemas.microsoft.com/office/word/2020/wordml/sdtdatahash" xmlns:w16se="http://schemas.microsoft.com/office/word/2015/wordml/symex" xmlns:wpg="http://schemas.microsoft.com/office/word/2010/wordprocessingGroup" xmlns:wpi="http://schemas.microsoft.com/office/word/2010/wordprocessingInk" xmlns:wne="http://schemas.microsoft.com/office/word/2006/wordml" xmlns:wps="http://schemas.microsoft.com/office/word/2010/wordprocessingShape" mc:Ignorable="w14 w15 w16se w16cid w16 w16cex w16sdtdh wp14">
+<w:document xmlns:wpc="http://schemas.microsoft.com/office/word/2010/wordprocessingCanvas" xmlns:cx="http://schemas.microsoft.com/office/drawing/2014/chartex" xmlns:cx1="http://schemas.microsoft.com/office/drawing/2015/9/8/chartex" xmlns:cx2="http://schemas.microsoft.com/office/drawing/2015/10/21/chartex" xmlns:cx3="http://schemas.microsoft.com/office/drawing/2016/5/9/chartex" xmlns:cx4="http://schemas.microsoft.com/office/drawing/2016/5/10/chartex" xmlns:cx5="http://schemas.microsoft.com/office/drawing/2016/5/11/chartex" xmlns:cx6="http://schemas.microsoft.com/office/drawing/2016/5/12/chartex" xmlns:cx7="http://schemas.microsoft.com/office/drawing/2016/5/13/chartex" xmlns:cx8="http://schemas.microsoft.com/office/drawing/2016/5/14/chartex" xmlns:mc="http://schemas.openxmlformats.org/markup-compatibility/2006" xmlns:aink="http://schemas.microsoft.com/office/drawing/2016/ink" xmlns:am3d="http://schemas.microsoft.com/office/drawing/2017/model3d" xmlns:o="urn:schemas-microsoft-com:office:office" xmlns:oel="http://schemas.microsoft.com/office/2019/extlst" xmlns:r="http://schemas.openxmlformats.org/officeDocument/2006/relationships" xmlns:m="http://schemas.openxmlformats.org/officeDocument/2006/math" xmlns:v="urn:schemas-microsoft-com:vml" xmlns:wp14="http://schemas.microsoft.com/office/word/2010/wordprocessingDrawing" xmlns:wp="http://schemas.openxmlformats.org/drawingml/2006/wordprocessingDrawing" xmlns:w10="urn:schemas-microsoft-com:office:word" xmlns:w="http://schemas.openxmlformats.org/wordprocessingml/2006/main" xmlns:w14="http://schemas.microsoft.com/office/word/2010/wordml" xmlns:w15="http://schemas.microsoft.com/office/word/2012/wordml" xmlns:w16cex="http://schemas.microsoft.com/office/word/2018/wordml/cex" xmlns:w16cid="http://schemas.microsoft.com/office/word/2016/wordml/cid" xmlns:w16="http://schemas.microsoft.com/office/word/2018/wordml" xmlns:w16du="http://schemas.microsoft.com/office/word/2023/wordml/word16du" xmlns:w16sdtdh="http://schemas.microsoft.com/office/word/2020/wordml/sdtdatahash" xmlns:w16se="http://schemas.microsoft.com/office/word/2015/wordml/symex" xmlns:wpg="http://schemas.microsoft.com/office/word/2010/wordprocessingGroup" xmlns:wpi="http://schemas.microsoft.com/office/word/2010/wordprocessingInk" xmlns:wne="http://schemas.microsoft.com/office/word/2006/wordml" xmlns:wps="http://schemas.microsoft.com/office/word/2010/wordprocessingShape" mc:Ignorable="w14 w15 w16se w16cid w16 w16cex w16sdtdh wp14">
   <w:body>
     <w:tbl>
       <w:tblPr>
@@ -1306,88 +1306,6 @@
     </w:p>
     <w:p>
       <w:pPr>
-        <w:jc w:val="both"/>
-        <w:rPr>
-          <w:rFonts w:ascii="Arial" w:hAnsi="Arial"/>
-          <w:szCs w:val="24"/>
-        </w:rPr>
-      </w:pPr>
-      <w:r>
-        <w:rPr>
-          <w:rFonts w:ascii="Arial" w:hAnsi="Arial"/>
-          <w:szCs w:val="24"/>
-        </w:rPr>
-        <w:t>The above has made a request for disclosure of their personal data held by H</w:t>
-      </w:r>
-      <w:r>
-        <w:rPr>
-          <w:rFonts w:ascii="Arial" w:hAnsi="Arial"/>
-          <w:szCs w:val="24"/>
-        </w:rPr>
-        <w:t>is</w:t>
-      </w:r>
-      <w:r>
-        <w:rPr>
-          <w:rFonts w:ascii="Arial" w:hAnsi="Arial"/>
-          <w:szCs w:val="24"/>
-        </w:rPr>
-        <w:t xml:space="preserve"> Majesty’s Prison and Probation Service (HMPPS) under the Data Protection Act 2018 (DPA).</w:t>
-      </w:r>
-    </w:p>
-    <w:p>
-      <w:pPr>
-        <w:rPr>
-          <w:rFonts w:ascii="Arial" w:hAnsi="Arial" w:cs="Arial"/>
-          <w:szCs w:val="24"/>
-        </w:rPr>
-      </w:pPr>
-      <w:r>
-        <w:rPr>
-          <w:rFonts w:ascii="Arial" w:hAnsi="Arial" w:cs="Arial"/>
-          <w:szCs w:val="24"/>
-        </w:rPr>
-        <w:t xml:space="preserve"> </w:t>
-      </w:r>
-    </w:p>
-    <w:p>
-      <w:pPr>
-        <w:rPr>
-          <w:rFonts w:ascii="Arial" w:hAnsi="Arial" w:cs="Arial"/>
-          <w:szCs w:val="24"/>
-        </w:rPr>
-      </w:pPr>
-      <w:r>
-        <w:rPr>
-          <w:rFonts w:ascii="Arial" w:hAnsi="Arial" w:cs="Arial"/>
-          <w:szCs w:val="24"/>
-        </w:rPr>
-        <w:t>The Records Management Section (RMS)</w:t>
-      </w:r>
-      <w:r>
-        <w:rPr>
-          <w:rFonts w:ascii="Arial" w:hAnsi="Arial" w:cs="Arial"/>
-          <w:szCs w:val="24"/>
-        </w:rPr>
-        <w:t xml:space="preserve"> have notified us that the following file(s) </w:t>
-      </w:r>
-      <w:r>
-        <w:rPr>
-          <w:rFonts w:ascii="Arial" w:hAnsi="Arial" w:cs="Arial"/>
-          <w:szCs w:val="24"/>
-        </w:rPr>
-        <w:t>are booked out to your section.</w:t>
-      </w:r>
-    </w:p>
-    <w:p>
-      <w:pPr>
-        <w:rPr>
-          <w:rFonts w:ascii="Arial" w:hAnsi="Arial" w:cs="Arial"/>
-          <w:szCs w:val="24"/>
-        </w:rPr>
-      </w:pPr>
-    </w:p>
-    <w:p>
-      <w:pPr>
         <w:rPr>
           <w:rFonts w:ascii="Arial" w:hAnsi="Arial" w:cs="Arial"/>
           <w:color w:val="000000" w:themeColor="text1"/>
@@ -1402,6 +1320,34 @@
       <w:r>
         <w:rPr>
           <w:rFonts w:ascii="Arial" w:hAnsi="Arial"/>
+          <w:szCs w:val="24"/>
+        </w:rPr>
+        <w:t>The above has made a request for disclosure of their personal data held by H</w:t>
+      </w:r>
+      <w:r>
+        <w:rPr>
+          <w:rFonts w:ascii="Arial" w:hAnsi="Arial"/>
+          <w:szCs w:val="24"/>
+        </w:rPr>
+        <w:t>is</w:t>
+      </w:r>
+      <w:r>
+        <w:rPr>
+          <w:rFonts w:ascii="Arial" w:hAnsi="Arial"/>
+          <w:szCs w:val="24"/>
+        </w:rPr>
+        <w:t xml:space="preserve"> Majesty’s Prison and Probation Service (HMPPS) under the Data Protection Act 2018 (DPA).</w:t>
+      </w:r>
+      <w:r>
+        <w:rPr>
+          <w:rFonts w:ascii="Arial" w:hAnsi="Arial"/>
+          <w:szCs w:val="24"/>
+        </w:rPr>
+        <w:t xml:space="preserve"> </w:t>
+      </w:r>
+      <w:r>
+        <w:rPr>
+          <w:rFonts w:ascii="Arial" w:hAnsi="Arial"/>
           <w:color w:val="000000" w:themeColor="text1"/>
           <w:szCs w:val="24"/>
           <w14:textOutline w14:w="0" w14:cap="flat" w14:cmpd="sng" w14:algn="ctr">
@@ -1465,6 +1411,58 @@
         </w:rPr>
         <w:fldChar w:fldCharType="end"/>
       </w:r>
+    </w:p>
+    <w:p>
+      <w:pPr>
+        <w:rPr>
+          <w:rFonts w:ascii="Arial" w:hAnsi="Arial" w:cs="Arial"/>
+          <w:szCs w:val="24"/>
+        </w:rPr>
+      </w:pPr>
+      <w:r>
+        <w:rPr>
+          <w:rFonts w:ascii="Arial" w:hAnsi="Arial" w:cs="Arial"/>
+          <w:szCs w:val="24"/>
+        </w:rPr>
+        <w:t xml:space="preserve"> </w:t>
+      </w:r>
+    </w:p>
+    <w:p>
+      <w:pPr>
+        <w:rPr>
+          <w:rFonts w:ascii="Arial" w:hAnsi="Arial" w:cs="Arial"/>
+          <w:szCs w:val="24"/>
+        </w:rPr>
+      </w:pPr>
+      <w:r>
+        <w:rPr>
+          <w:rFonts w:ascii="Arial" w:hAnsi="Arial" w:cs="Arial"/>
+          <w:szCs w:val="24"/>
+        </w:rPr>
+        <w:t>The Records Management Section (RMS)</w:t>
+      </w:r>
+      <w:r>
+        <w:rPr>
+          <w:rFonts w:ascii="Arial" w:hAnsi="Arial" w:cs="Arial"/>
+          <w:szCs w:val="24"/>
+        </w:rPr>
+        <w:t xml:space="preserve"> have notified us that the following file(s) </w:t>
+      </w:r>
+      <w:r>
+        <w:rPr>
+          <w:rFonts w:ascii="Arial" w:hAnsi="Arial" w:cs="Arial"/>
+          <w:szCs w:val="24"/>
+        </w:rPr>
+        <w:t>are booked out to your section.</w:t>
+      </w:r>
+    </w:p>
+    <w:p>
+      <w:pPr>
+        <w:rPr>
+          <w:rFonts w:ascii="Arial" w:hAnsi="Arial" w:cs="Arial"/>
+          <w:szCs w:val="24"/>
+        </w:rPr>
+      </w:pPr>
     </w:p>
     <w:p>
       <w:pPr>
@@ -1715,7 +1713,7 @@
 </file>
 
 <file path=word/numbering.xml><?xml version="1.0" encoding="utf-8"?>
-<w:numbering xmlns:wpc="http://schemas.microsoft.com/office/word/2010/wordprocessingCanvas" xmlns:cx="http://schemas.microsoft.com/office/drawing/2014/chartex" xmlns:cx1="http://schemas.microsoft.com/office/drawing/2015/9/8/chartex" xmlns:cx2="http://schemas.microsoft.com/office/drawing/2015/10/21/chartex" xmlns:cx3="http://schemas.microsoft.com/office/drawing/2016/5/9/chartex" xmlns:cx4="http://schemas.microsoft.com/office/drawing/2016/5/10/chartex" xmlns:cx5="http://schemas.microsoft.com/office/drawing/2016/5/11/chartex" xmlns:cx6="http://schemas.microsoft.com/office/drawing/2016/5/12/chartex" xmlns:cx7="http://schemas.microsoft.com/office/drawing/2016/5/13/chartex" xmlns:cx8="http://schemas.microsoft.com/office/drawing/2016/5/14/chartex" xmlns:mc="http://schemas.openxmlformats.org/markup-compatibility/2006" xmlns:aink="http://schemas.microsoft.com/office/drawing/2016/ink" xmlns:am3d="http://schemas.microsoft.com/office/drawing/2017/model3d" xmlns:o="urn:schemas-microsoft-com:office:office" xmlns:oel="http://schemas.microsoft.com/office/2019/extlst" xmlns:r="http://schemas.openxmlformats.org/officeDocument/2006/relationships" xmlns:m="http://schemas.openxmlformats.org/officeDocument/2006/math" xmlns:v="urn:schemas-microsoft-com:vml" xmlns:wp14="http://schemas.microsoft.com/office/word/2010/wordprocessingDrawing" xmlns:wp="http://schemas.openxmlformats.org/drawingml/2006/wordprocessingDrawing" xmlns:w10="urn:schemas-microsoft-com:office:word" xmlns:w="http://schemas.openxmlformats.org/wordprocessingml/2006/main" xmlns:w14="http://schemas.microsoft.com/office/word/2010/wordml" xmlns:w15="http://schemas.microsoft.com/office/word/2012/wordml" xmlns:w16cex="http://schemas.microsoft.com/office/word/2018/wordml/cex" xmlns:w16cid="http://schemas.microsoft.com/office/word/2016/wordml/cid" xmlns:w16="http://schemas.microsoft.com/office/word/2018/wordml" xmlns:w16sdtdh="http://schemas.microsoft.com/office/word/2020/wordml/sdtdatahash" xmlns:w16se="http://schemas.microsoft.com/office/word/2015/wordml/symex" xmlns:wpg="http://schemas.microsoft.com/office/word/2010/wordprocessingGroup" xmlns:wpi="http://schemas.microsoft.com/office/word/2010/wordprocessingInk" xmlns:wne="http://schemas.microsoft.com/office/word/2006/wordml" xmlns:wps="http://schemas.microsoft.com/office/word/2010/wordprocessingShape" mc:Ignorable="w14 w15 w16se w16cid w16 w16cex w16sdtdh wp14">
+<w:numbering xmlns:wpc="http://schemas.microsoft.com/office/word/2010/wordprocessingCanvas" xmlns:cx="http://schemas.microsoft.com/office/drawing/2014/chartex" xmlns:cx1="http://schemas.microsoft.com/office/drawing/2015/9/8/chartex" xmlns:cx2="http://schemas.microsoft.com/office/drawing/2015/10/21/chartex" xmlns:cx3="http://schemas.microsoft.com/office/drawing/2016/5/9/chartex" xmlns:cx4="http://schemas.microsoft.com/office/drawing/2016/5/10/chartex" xmlns:cx5="http://schemas.microsoft.com/office/drawing/2016/5/11/chartex" xmlns:cx6="http://schemas.microsoft.com/office/drawing/2016/5/12/chartex" xmlns:cx7="http://schemas.microsoft.com/office/drawing/2016/5/13/chartex" xmlns:cx8="http://schemas.microsoft.com/office/drawing/2016/5/14/chartex" xmlns:mc="http://schemas.openxmlformats.org/markup-compatibility/2006" xmlns:aink="http://schemas.microsoft.com/office/drawing/2016/ink" xmlns:am3d="http://schemas.microsoft.com/office/drawing/2017/model3d" xmlns:o="urn:schemas-microsoft-com:office:office" xmlns:oel="http://schemas.microsoft.com/office/2019/extlst" xmlns:r="http://schemas.openxmlformats.org/officeDocument/2006/relationships" xmlns:m="http://schemas.openxmlformats.org/officeDocument/2006/math" xmlns:v="urn:schemas-microsoft-com:vml" xmlns:wp14="http://schemas.microsoft.com/office/word/2010/wordprocessingDrawing" xmlns:wp="http://schemas.openxmlformats.org/drawingml/2006/wordprocessingDrawing" xmlns:w10="urn:schemas-microsoft-com:office:word" xmlns:w="http://schemas.openxmlformats.org/wordprocessingml/2006/main" xmlns:w14="http://schemas.microsoft.com/office/word/2010/wordml" xmlns:w15="http://schemas.microsoft.com/office/word/2012/wordml" xmlns:w16cex="http://schemas.microsoft.com/office/word/2018/wordml/cex" xmlns:w16cid="http://schemas.microsoft.com/office/word/2016/wordml/cid" xmlns:w16="http://schemas.microsoft.com/office/word/2018/wordml" xmlns:w16du="http://schemas.microsoft.com/office/word/2023/wordml/word16du" xmlns:w16sdtdh="http://schemas.microsoft.com/office/word/2020/wordml/sdtdatahash" xmlns:w16se="http://schemas.microsoft.com/office/word/2015/wordml/symex" xmlns:wpg="http://schemas.microsoft.com/office/word/2010/wordprocessingGroup" xmlns:wpi="http://schemas.microsoft.com/office/word/2010/wordprocessingInk" xmlns:wne="http://schemas.microsoft.com/office/word/2006/wordml" xmlns:wps="http://schemas.microsoft.com/office/word/2010/wordprocessingShape" mc:Ignorable="w14 w15 w16se w16cid w16 w16cex w16sdtdh wp14">
   <w:abstractNum w:abstractNumId="0" w15:restartNumberingAfterBreak="0">
     <w:nsid w:val="277A3E29"/>
     <w:multiLevelType w:val="singleLevel"/>
@@ -2497,7 +2495,6 @@
   <w:style w:type="character" w:default="1" w:styleId="DefaultParagraphFont">
     <w:name w:val="Default Paragraph Font"/>
     <w:uiPriority w:val="1"/>
-    <w:semiHidden/>
     <w:unhideWhenUsed/>
   </w:style>
   <w:style w:type="table" w:default="1" w:styleId="TableNormal">

</xml_diff>

<commit_message>
CDPT-569 Restriction date content on cross boarder transfer template (#2169)
* amended template date to be included in the first paragraph

* Change template
</commit_message>
<xml_diff>
--- a/lib/assets/cross_border.docx
+++ b/lib/assets/cross_border.docx
@@ -1,6 +1,6 @@
 
 <file path=word/document.xml><?xml version="1.0" encoding="utf-8"?>
-<w:document xmlns:wpc="http://schemas.microsoft.com/office/word/2010/wordprocessingCanvas" xmlns:cx="http://schemas.microsoft.com/office/drawing/2014/chartex" xmlns:cx1="http://schemas.microsoft.com/office/drawing/2015/9/8/chartex" xmlns:cx2="http://schemas.microsoft.com/office/drawing/2015/10/21/chartex" xmlns:cx3="http://schemas.microsoft.com/office/drawing/2016/5/9/chartex" xmlns:cx4="http://schemas.microsoft.com/office/drawing/2016/5/10/chartex" xmlns:cx5="http://schemas.microsoft.com/office/drawing/2016/5/11/chartex" xmlns:cx6="http://schemas.microsoft.com/office/drawing/2016/5/12/chartex" xmlns:cx7="http://schemas.microsoft.com/office/drawing/2016/5/13/chartex" xmlns:cx8="http://schemas.microsoft.com/office/drawing/2016/5/14/chartex" xmlns:mc="http://schemas.openxmlformats.org/markup-compatibility/2006" xmlns:aink="http://schemas.microsoft.com/office/drawing/2016/ink" xmlns:am3d="http://schemas.microsoft.com/office/drawing/2017/model3d" xmlns:o="urn:schemas-microsoft-com:office:office" xmlns:oel="http://schemas.microsoft.com/office/2019/extlst" xmlns:r="http://schemas.openxmlformats.org/officeDocument/2006/relationships" xmlns:m="http://schemas.openxmlformats.org/officeDocument/2006/math" xmlns:v="urn:schemas-microsoft-com:vml" xmlns:wp14="http://schemas.microsoft.com/office/word/2010/wordprocessingDrawing" xmlns:wp="http://schemas.openxmlformats.org/drawingml/2006/wordprocessingDrawing" xmlns:w10="urn:schemas-microsoft-com:office:word" xmlns:w="http://schemas.openxmlformats.org/wordprocessingml/2006/main" xmlns:w14="http://schemas.microsoft.com/office/word/2010/wordml" xmlns:w15="http://schemas.microsoft.com/office/word/2012/wordml" xmlns:w16cex="http://schemas.microsoft.com/office/word/2018/wordml/cex" xmlns:w16cid="http://schemas.microsoft.com/office/word/2016/wordml/cid" xmlns:w16="http://schemas.microsoft.com/office/word/2018/wordml" xmlns:w16sdtdh="http://schemas.microsoft.com/office/word/2020/wordml/sdtdatahash" xmlns:w16se="http://schemas.microsoft.com/office/word/2015/wordml/symex" xmlns:wpg="http://schemas.microsoft.com/office/word/2010/wordprocessingGroup" xmlns:wpi="http://schemas.microsoft.com/office/word/2010/wordprocessingInk" xmlns:wne="http://schemas.microsoft.com/office/word/2006/wordml" xmlns:wps="http://schemas.microsoft.com/office/word/2010/wordprocessingShape" mc:Ignorable="w14 w15 w16se w16cid w16 w16cex w16sdtdh wp14">
+<w:document xmlns:wpc="http://schemas.microsoft.com/office/word/2010/wordprocessingCanvas" xmlns:cx="http://schemas.microsoft.com/office/drawing/2014/chartex" xmlns:cx1="http://schemas.microsoft.com/office/drawing/2015/9/8/chartex" xmlns:cx2="http://schemas.microsoft.com/office/drawing/2015/10/21/chartex" xmlns:cx3="http://schemas.microsoft.com/office/drawing/2016/5/9/chartex" xmlns:cx4="http://schemas.microsoft.com/office/drawing/2016/5/10/chartex" xmlns:cx5="http://schemas.microsoft.com/office/drawing/2016/5/11/chartex" xmlns:cx6="http://schemas.microsoft.com/office/drawing/2016/5/12/chartex" xmlns:cx7="http://schemas.microsoft.com/office/drawing/2016/5/13/chartex" xmlns:cx8="http://schemas.microsoft.com/office/drawing/2016/5/14/chartex" xmlns:mc="http://schemas.openxmlformats.org/markup-compatibility/2006" xmlns:aink="http://schemas.microsoft.com/office/drawing/2016/ink" xmlns:am3d="http://schemas.microsoft.com/office/drawing/2017/model3d" xmlns:o="urn:schemas-microsoft-com:office:office" xmlns:oel="http://schemas.microsoft.com/office/2019/extlst" xmlns:r="http://schemas.openxmlformats.org/officeDocument/2006/relationships" xmlns:m="http://schemas.openxmlformats.org/officeDocument/2006/math" xmlns:v="urn:schemas-microsoft-com:vml" xmlns:wp14="http://schemas.microsoft.com/office/word/2010/wordprocessingDrawing" xmlns:wp="http://schemas.openxmlformats.org/drawingml/2006/wordprocessingDrawing" xmlns:w10="urn:schemas-microsoft-com:office:word" xmlns:w="http://schemas.openxmlformats.org/wordprocessingml/2006/main" xmlns:w14="http://schemas.microsoft.com/office/word/2010/wordml" xmlns:w15="http://schemas.microsoft.com/office/word/2012/wordml" xmlns:w16cex="http://schemas.microsoft.com/office/word/2018/wordml/cex" xmlns:w16cid="http://schemas.microsoft.com/office/word/2016/wordml/cid" xmlns:w16="http://schemas.microsoft.com/office/word/2018/wordml" xmlns:w16du="http://schemas.microsoft.com/office/word/2023/wordml/word16du" xmlns:w16sdtdh="http://schemas.microsoft.com/office/word/2020/wordml/sdtdatahash" xmlns:w16se="http://schemas.microsoft.com/office/word/2015/wordml/symex" xmlns:wpg="http://schemas.microsoft.com/office/word/2010/wordprocessingGroup" xmlns:wpi="http://schemas.microsoft.com/office/word/2010/wordprocessingInk" xmlns:wne="http://schemas.microsoft.com/office/word/2006/wordml" xmlns:wps="http://schemas.microsoft.com/office/word/2010/wordprocessingShape" mc:Ignorable="w14 w15 w16se w16cid w16 w16cex w16sdtdh wp14">
   <w:body>
     <w:tbl>
       <w:tblPr>
@@ -1306,88 +1306,6 @@
     </w:p>
     <w:p>
       <w:pPr>
-        <w:jc w:val="both"/>
-        <w:rPr>
-          <w:rFonts w:ascii="Arial" w:hAnsi="Arial"/>
-          <w:szCs w:val="24"/>
-        </w:rPr>
-      </w:pPr>
-      <w:r>
-        <w:rPr>
-          <w:rFonts w:ascii="Arial" w:hAnsi="Arial"/>
-          <w:szCs w:val="24"/>
-        </w:rPr>
-        <w:t>The above has made a request for disclosure of their personal data held by H</w:t>
-      </w:r>
-      <w:r>
-        <w:rPr>
-          <w:rFonts w:ascii="Arial" w:hAnsi="Arial"/>
-          <w:szCs w:val="24"/>
-        </w:rPr>
-        <w:t>is</w:t>
-      </w:r>
-      <w:r>
-        <w:rPr>
-          <w:rFonts w:ascii="Arial" w:hAnsi="Arial"/>
-          <w:szCs w:val="24"/>
-        </w:rPr>
-        <w:t xml:space="preserve"> Majesty’s Prison and Probation Service (HMPPS) under the Data Protection Act 2018 (DPA).</w:t>
-      </w:r>
-    </w:p>
-    <w:p>
-      <w:pPr>
-        <w:rPr>
-          <w:rFonts w:ascii="Arial" w:hAnsi="Arial" w:cs="Arial"/>
-          <w:szCs w:val="24"/>
-        </w:rPr>
-      </w:pPr>
-      <w:r>
-        <w:rPr>
-          <w:rFonts w:ascii="Arial" w:hAnsi="Arial" w:cs="Arial"/>
-          <w:szCs w:val="24"/>
-        </w:rPr>
-        <w:t xml:space="preserve"> </w:t>
-      </w:r>
-    </w:p>
-    <w:p>
-      <w:pPr>
-        <w:rPr>
-          <w:rFonts w:ascii="Arial" w:hAnsi="Arial" w:cs="Arial"/>
-          <w:szCs w:val="24"/>
-        </w:rPr>
-      </w:pPr>
-      <w:r>
-        <w:rPr>
-          <w:rFonts w:ascii="Arial" w:hAnsi="Arial" w:cs="Arial"/>
-          <w:szCs w:val="24"/>
-        </w:rPr>
-        <w:t>The Records Management Section (RMS)</w:t>
-      </w:r>
-      <w:r>
-        <w:rPr>
-          <w:rFonts w:ascii="Arial" w:hAnsi="Arial" w:cs="Arial"/>
-          <w:szCs w:val="24"/>
-        </w:rPr>
-        <w:t xml:space="preserve"> have notified us that the following file(s) </w:t>
-      </w:r>
-      <w:r>
-        <w:rPr>
-          <w:rFonts w:ascii="Arial" w:hAnsi="Arial" w:cs="Arial"/>
-          <w:szCs w:val="24"/>
-        </w:rPr>
-        <w:t>are booked out to your section.</w:t>
-      </w:r>
-    </w:p>
-    <w:p>
-      <w:pPr>
-        <w:rPr>
-          <w:rFonts w:ascii="Arial" w:hAnsi="Arial" w:cs="Arial"/>
-          <w:szCs w:val="24"/>
-        </w:rPr>
-      </w:pPr>
-    </w:p>
-    <w:p>
-      <w:pPr>
         <w:rPr>
           <w:rFonts w:ascii="Arial" w:hAnsi="Arial" w:cs="Arial"/>
           <w:color w:val="000000" w:themeColor="text1"/>
@@ -1402,6 +1320,41 @@
       <w:r>
         <w:rPr>
           <w:rFonts w:ascii="Arial" w:hAnsi="Arial"/>
+          <w:szCs w:val="24"/>
+        </w:rPr>
+        <w:t>The above has made a request for disclosure of their personal data held by H</w:t>
+      </w:r>
+      <w:r>
+        <w:rPr>
+          <w:rFonts w:ascii="Arial" w:hAnsi="Arial"/>
+          <w:szCs w:val="24"/>
+        </w:rPr>
+        <w:t>is</w:t>
+      </w:r>
+      <w:r>
+        <w:rPr>
+          <w:rFonts w:ascii="Arial" w:hAnsi="Arial"/>
+          <w:szCs w:val="24"/>
+        </w:rPr>
+        <w:t xml:space="preserve"> Majesty’s Prison and Probation Service (HMPPS) under the Data Protection Act 2018 (DPA).</w:t>
+      </w:r>
+      <w:r>
+        <w:rPr>
+          <w:rFonts w:ascii="Arial" w:hAnsi="Arial"/>
+          <w:szCs w:val="24"/>
+        </w:rPr>
+        <w:t xml:space="preserve"> </w:t>
+      </w:r>
+      <w:r>
+        <w:rPr>
+          <w:rFonts w:ascii="Arial" w:hAnsi="Arial"/>
+          <w:szCs w:val="24"/>
+        </w:rPr>
+        <w:t xml:space="preserve"> </w:t>
+      </w:r>
+      <w:r>
+        <w:rPr>
+          <w:rFonts w:ascii="Arial" w:hAnsi="Arial"/>
           <w:color w:val="000000" w:themeColor="text1"/>
           <w:szCs w:val="24"/>
           <w14:textOutline w14:w="0" w14:cap="flat" w14:cmpd="sng" w14:algn="ctr">
@@ -1465,6 +1418,58 @@
         </w:rPr>
         <w:fldChar w:fldCharType="end"/>
       </w:r>
+    </w:p>
+    <w:p>
+      <w:pPr>
+        <w:rPr>
+          <w:rFonts w:ascii="Arial" w:hAnsi="Arial" w:cs="Arial"/>
+          <w:szCs w:val="24"/>
+        </w:rPr>
+      </w:pPr>
+      <w:r>
+        <w:rPr>
+          <w:rFonts w:ascii="Arial" w:hAnsi="Arial" w:cs="Arial"/>
+          <w:szCs w:val="24"/>
+        </w:rPr>
+        <w:t xml:space="preserve"> </w:t>
+      </w:r>
+    </w:p>
+    <w:p>
+      <w:pPr>
+        <w:rPr>
+          <w:rFonts w:ascii="Arial" w:hAnsi="Arial" w:cs="Arial"/>
+          <w:szCs w:val="24"/>
+        </w:rPr>
+      </w:pPr>
+      <w:r>
+        <w:rPr>
+          <w:rFonts w:ascii="Arial" w:hAnsi="Arial" w:cs="Arial"/>
+          <w:szCs w:val="24"/>
+        </w:rPr>
+        <w:t>The Records Management Section (RMS)</w:t>
+      </w:r>
+      <w:r>
+        <w:rPr>
+          <w:rFonts w:ascii="Arial" w:hAnsi="Arial" w:cs="Arial"/>
+          <w:szCs w:val="24"/>
+        </w:rPr>
+        <w:t xml:space="preserve"> have notified us that the following file(s) </w:t>
+      </w:r>
+      <w:r>
+        <w:rPr>
+          <w:rFonts w:ascii="Arial" w:hAnsi="Arial" w:cs="Arial"/>
+          <w:szCs w:val="24"/>
+        </w:rPr>
+        <w:t>are booked out to your section.</w:t>
+      </w:r>
+    </w:p>
+    <w:p>
+      <w:pPr>
+        <w:rPr>
+          <w:rFonts w:ascii="Arial" w:hAnsi="Arial" w:cs="Arial"/>
+          <w:szCs w:val="24"/>
+        </w:rPr>
+      </w:pPr>
     </w:p>
     <w:p>
       <w:pPr>
@@ -1715,7 +1720,7 @@
 </file>
 
 <file path=word/numbering.xml><?xml version="1.0" encoding="utf-8"?>
-<w:numbering xmlns:wpc="http://schemas.microsoft.com/office/word/2010/wordprocessingCanvas" xmlns:cx="http://schemas.microsoft.com/office/drawing/2014/chartex" xmlns:cx1="http://schemas.microsoft.com/office/drawing/2015/9/8/chartex" xmlns:cx2="http://schemas.microsoft.com/office/drawing/2015/10/21/chartex" xmlns:cx3="http://schemas.microsoft.com/office/drawing/2016/5/9/chartex" xmlns:cx4="http://schemas.microsoft.com/office/drawing/2016/5/10/chartex" xmlns:cx5="http://schemas.microsoft.com/office/drawing/2016/5/11/chartex" xmlns:cx6="http://schemas.microsoft.com/office/drawing/2016/5/12/chartex" xmlns:cx7="http://schemas.microsoft.com/office/drawing/2016/5/13/chartex" xmlns:cx8="http://schemas.microsoft.com/office/drawing/2016/5/14/chartex" xmlns:mc="http://schemas.openxmlformats.org/markup-compatibility/2006" xmlns:aink="http://schemas.microsoft.com/office/drawing/2016/ink" xmlns:am3d="http://schemas.microsoft.com/office/drawing/2017/model3d" xmlns:o="urn:schemas-microsoft-com:office:office" xmlns:oel="http://schemas.microsoft.com/office/2019/extlst" xmlns:r="http://schemas.openxmlformats.org/officeDocument/2006/relationships" xmlns:m="http://schemas.openxmlformats.org/officeDocument/2006/math" xmlns:v="urn:schemas-microsoft-com:vml" xmlns:wp14="http://schemas.microsoft.com/office/word/2010/wordprocessingDrawing" xmlns:wp="http://schemas.openxmlformats.org/drawingml/2006/wordprocessingDrawing" xmlns:w10="urn:schemas-microsoft-com:office:word" xmlns:w="http://schemas.openxmlformats.org/wordprocessingml/2006/main" xmlns:w14="http://schemas.microsoft.com/office/word/2010/wordml" xmlns:w15="http://schemas.microsoft.com/office/word/2012/wordml" xmlns:w16cex="http://schemas.microsoft.com/office/word/2018/wordml/cex" xmlns:w16cid="http://schemas.microsoft.com/office/word/2016/wordml/cid" xmlns:w16="http://schemas.microsoft.com/office/word/2018/wordml" xmlns:w16sdtdh="http://schemas.microsoft.com/office/word/2020/wordml/sdtdatahash" xmlns:w16se="http://schemas.microsoft.com/office/word/2015/wordml/symex" xmlns:wpg="http://schemas.microsoft.com/office/word/2010/wordprocessingGroup" xmlns:wpi="http://schemas.microsoft.com/office/word/2010/wordprocessingInk" xmlns:wne="http://schemas.microsoft.com/office/word/2006/wordml" xmlns:wps="http://schemas.microsoft.com/office/word/2010/wordprocessingShape" mc:Ignorable="w14 w15 w16se w16cid w16 w16cex w16sdtdh wp14">
+<w:numbering xmlns:wpc="http://schemas.microsoft.com/office/word/2010/wordprocessingCanvas" xmlns:cx="http://schemas.microsoft.com/office/drawing/2014/chartex" xmlns:cx1="http://schemas.microsoft.com/office/drawing/2015/9/8/chartex" xmlns:cx2="http://schemas.microsoft.com/office/drawing/2015/10/21/chartex" xmlns:cx3="http://schemas.microsoft.com/office/drawing/2016/5/9/chartex" xmlns:cx4="http://schemas.microsoft.com/office/drawing/2016/5/10/chartex" xmlns:cx5="http://schemas.microsoft.com/office/drawing/2016/5/11/chartex" xmlns:cx6="http://schemas.microsoft.com/office/drawing/2016/5/12/chartex" xmlns:cx7="http://schemas.microsoft.com/office/drawing/2016/5/13/chartex" xmlns:cx8="http://schemas.microsoft.com/office/drawing/2016/5/14/chartex" xmlns:mc="http://schemas.openxmlformats.org/markup-compatibility/2006" xmlns:aink="http://schemas.microsoft.com/office/drawing/2016/ink" xmlns:am3d="http://schemas.microsoft.com/office/drawing/2017/model3d" xmlns:o="urn:schemas-microsoft-com:office:office" xmlns:oel="http://schemas.microsoft.com/office/2019/extlst" xmlns:r="http://schemas.openxmlformats.org/officeDocument/2006/relationships" xmlns:m="http://schemas.openxmlformats.org/officeDocument/2006/math" xmlns:v="urn:schemas-microsoft-com:vml" xmlns:wp14="http://schemas.microsoft.com/office/word/2010/wordprocessingDrawing" xmlns:wp="http://schemas.openxmlformats.org/drawingml/2006/wordprocessingDrawing" xmlns:w10="urn:schemas-microsoft-com:office:word" xmlns:w="http://schemas.openxmlformats.org/wordprocessingml/2006/main" xmlns:w14="http://schemas.microsoft.com/office/word/2010/wordml" xmlns:w15="http://schemas.microsoft.com/office/word/2012/wordml" xmlns:w16cex="http://schemas.microsoft.com/office/word/2018/wordml/cex" xmlns:w16cid="http://schemas.microsoft.com/office/word/2016/wordml/cid" xmlns:w16="http://schemas.microsoft.com/office/word/2018/wordml" xmlns:w16du="http://schemas.microsoft.com/office/word/2023/wordml/word16du" xmlns:w16sdtdh="http://schemas.microsoft.com/office/word/2020/wordml/sdtdatahash" xmlns:w16se="http://schemas.microsoft.com/office/word/2015/wordml/symex" xmlns:wpg="http://schemas.microsoft.com/office/word/2010/wordprocessingGroup" xmlns:wpi="http://schemas.microsoft.com/office/word/2010/wordprocessingInk" xmlns:wne="http://schemas.microsoft.com/office/word/2006/wordml" xmlns:wps="http://schemas.microsoft.com/office/word/2010/wordprocessingShape" mc:Ignorable="w14 w15 w16se w16cid w16 w16cex w16sdtdh wp14">
   <w:abstractNum w:abstractNumId="0" w15:restartNumberingAfterBreak="0">
     <w:nsid w:val="277A3E29"/>
     <w:multiLevelType w:val="singleLevel"/>

</xml_diff>

<commit_message>
cross border updated with tel number
</commit_message>
<xml_diff>
--- a/lib/assets/cross_border.docx
+++ b/lib/assets/cross_border.docx
@@ -1,6 +1,6 @@
 
 <file path=word/document.xml><?xml version="1.0" encoding="utf-8"?>
-<w:document xmlns:wpc="http://schemas.microsoft.com/office/word/2010/wordprocessingCanvas" xmlns:cx="http://schemas.microsoft.com/office/drawing/2014/chartex" xmlns:cx1="http://schemas.microsoft.com/office/drawing/2015/9/8/chartex" xmlns:cx2="http://schemas.microsoft.com/office/drawing/2015/10/21/chartex" xmlns:cx3="http://schemas.microsoft.com/office/drawing/2016/5/9/chartex" xmlns:cx4="http://schemas.microsoft.com/office/drawing/2016/5/10/chartex" xmlns:cx5="http://schemas.microsoft.com/office/drawing/2016/5/11/chartex" xmlns:cx6="http://schemas.microsoft.com/office/drawing/2016/5/12/chartex" xmlns:cx7="http://schemas.microsoft.com/office/drawing/2016/5/13/chartex" xmlns:cx8="http://schemas.microsoft.com/office/drawing/2016/5/14/chartex" xmlns:mc="http://schemas.openxmlformats.org/markup-compatibility/2006" xmlns:aink="http://schemas.microsoft.com/office/drawing/2016/ink" xmlns:am3d="http://schemas.microsoft.com/office/drawing/2017/model3d" xmlns:o="urn:schemas-microsoft-com:office:office" xmlns:oel="http://schemas.microsoft.com/office/2019/extlst" xmlns:r="http://schemas.openxmlformats.org/officeDocument/2006/relationships" xmlns:m="http://schemas.openxmlformats.org/officeDocument/2006/math" xmlns:v="urn:schemas-microsoft-com:vml" xmlns:wp14="http://schemas.microsoft.com/office/word/2010/wordprocessingDrawing" xmlns:wp="http://schemas.openxmlformats.org/drawingml/2006/wordprocessingDrawing" xmlns:w10="urn:schemas-microsoft-com:office:word" xmlns:w="http://schemas.openxmlformats.org/wordprocessingml/2006/main" xmlns:w14="http://schemas.microsoft.com/office/word/2010/wordml" xmlns:w15="http://schemas.microsoft.com/office/word/2012/wordml" xmlns:w16cex="http://schemas.microsoft.com/office/word/2018/wordml/cex" xmlns:w16cid="http://schemas.microsoft.com/office/word/2016/wordml/cid" xmlns:w16="http://schemas.microsoft.com/office/word/2018/wordml" xmlns:w16du="http://schemas.microsoft.com/office/word/2023/wordml/word16du" xmlns:w16sdtdh="http://schemas.microsoft.com/office/word/2020/wordml/sdtdatahash" xmlns:w16se="http://schemas.microsoft.com/office/word/2015/wordml/symex" xmlns:wpg="http://schemas.microsoft.com/office/word/2010/wordprocessingGroup" xmlns:wpi="http://schemas.microsoft.com/office/word/2010/wordprocessingInk" xmlns:wne="http://schemas.microsoft.com/office/word/2006/wordml" xmlns:wps="http://schemas.microsoft.com/office/word/2010/wordprocessingShape" mc:Ignorable="w14 w15 w16se w16cid w16 w16cex w16sdtdh wp14">
+<w:document xmlns:wpc="http://schemas.microsoft.com/office/word/2010/wordprocessingCanvas" xmlns:cx="http://schemas.microsoft.com/office/drawing/2014/chartex" xmlns:cx1="http://schemas.microsoft.com/office/drawing/2015/9/8/chartex" xmlns:cx2="http://schemas.microsoft.com/office/drawing/2015/10/21/chartex" xmlns:cx3="http://schemas.microsoft.com/office/drawing/2016/5/9/chartex" xmlns:cx4="http://schemas.microsoft.com/office/drawing/2016/5/10/chartex" xmlns:cx5="http://schemas.microsoft.com/office/drawing/2016/5/11/chartex" xmlns:cx6="http://schemas.microsoft.com/office/drawing/2016/5/12/chartex" xmlns:cx7="http://schemas.microsoft.com/office/drawing/2016/5/13/chartex" xmlns:cx8="http://schemas.microsoft.com/office/drawing/2016/5/14/chartex" xmlns:mc="http://schemas.openxmlformats.org/markup-compatibility/2006" xmlns:aink="http://schemas.microsoft.com/office/drawing/2016/ink" xmlns:am3d="http://schemas.microsoft.com/office/drawing/2017/model3d" xmlns:o="urn:schemas-microsoft-com:office:office" xmlns:oel="http://schemas.microsoft.com/office/2019/extlst" xmlns:r="http://schemas.openxmlformats.org/officeDocument/2006/relationships" xmlns:m="http://schemas.openxmlformats.org/officeDocument/2006/math" xmlns:v="urn:schemas-microsoft-com:vml" xmlns:wp14="http://schemas.microsoft.com/office/word/2010/wordprocessingDrawing" xmlns:wp="http://schemas.openxmlformats.org/drawingml/2006/wordprocessingDrawing" xmlns:w10="urn:schemas-microsoft-com:office:word" xmlns:w="http://schemas.openxmlformats.org/wordprocessingml/2006/main" xmlns:w14="http://schemas.microsoft.com/office/word/2010/wordml" xmlns:w15="http://schemas.microsoft.com/office/word/2012/wordml" xmlns:w16cex="http://schemas.microsoft.com/office/word/2018/wordml/cex" xmlns:w16cid="http://schemas.microsoft.com/office/word/2016/wordml/cid" xmlns:w16="http://schemas.microsoft.com/office/word/2018/wordml" xmlns:w16sdtdh="http://schemas.microsoft.com/office/word/2020/wordml/sdtdatahash" xmlns:w16se="http://schemas.microsoft.com/office/word/2015/wordml/symex" xmlns:wpg="http://schemas.microsoft.com/office/word/2010/wordprocessingGroup" xmlns:wpi="http://schemas.microsoft.com/office/word/2010/wordprocessingInk" xmlns:wne="http://schemas.microsoft.com/office/word/2006/wordml" xmlns:wps="http://schemas.microsoft.com/office/word/2010/wordprocessingShape" mc:Ignorable="w14 w15 w16se w16cid w16 w16cex w16sdtdh wp14">
   <w:body>
     <w:tbl>
       <w:tblPr>
@@ -409,6 +409,50 @@
                     <w:spacing w:line="220" w:lineRule="exact"/>
                     <w:rPr>
                       <w:rFonts w:ascii="Arial" w:hAnsi="Arial" w:cs="Arial"/>
+                      <w:b/>
+                      <w:sz w:val="22"/>
+                      <w:lang w:val="de-DE"/>
+                    </w:rPr>
+                  </w:pPr>
+                  <w:proofErr w:type="gramStart"/>
+                  <w:r>
+                    <w:rPr>
+                      <w:rFonts w:ascii="Arial" w:hAnsi="Arial" w:cs="Arial"/>
+                      <w:b/>
+                      <w:sz w:val="22"/>
+                      <w:lang w:val="de-DE"/>
+                    </w:rPr>
+                    <w:t xml:space="preserve">T  </w:t>
+                  </w:r>
+                  <w:r>
+                    <w:rPr>
+                      <w:rFonts w:ascii="Arial" w:hAnsi="Arial" w:cs="Arial"/>
+                      <w:bCs/>
+                      <w:sz w:val="22"/>
+                      <w:lang w:val="de-DE"/>
+                    </w:rPr>
+                    <w:t>01283</w:t>
+                  </w:r>
+                  <w:proofErr w:type="gramEnd"/>
+                  <w:r>
+                    <w:rPr>
+                      <w:rFonts w:ascii="Arial" w:hAnsi="Arial" w:cs="Arial"/>
+                      <w:bCs/>
+                      <w:sz w:val="22"/>
+                      <w:lang w:val="de-DE"/>
+                    </w:rPr>
+                    <w:t xml:space="preserve"> 496 136</w:t>
+                  </w:r>
+                </w:p>
+                <w:p>
+                  <w:pPr>
+                    <w:overflowPunct w:val="0"/>
+                    <w:autoSpaceDE w:val="0"/>
+                    <w:autoSpaceDN w:val="0"/>
+                    <w:adjustRightInd w:val="0"/>
+                    <w:spacing w:line="220" w:lineRule="exact"/>
+                    <w:rPr>
+                      <w:rFonts w:ascii="Arial" w:hAnsi="Arial" w:cs="Arial"/>
                       <w:sz w:val="22"/>
                       <w:lang w:val="de-DE"/>
                     </w:rPr>
@@ -1720,7 +1764,7 @@
 </file>
 
 <file path=word/numbering.xml><?xml version="1.0" encoding="utf-8"?>
-<w:numbering xmlns:wpc="http://schemas.microsoft.com/office/word/2010/wordprocessingCanvas" xmlns:cx="http://schemas.microsoft.com/office/drawing/2014/chartex" xmlns:cx1="http://schemas.microsoft.com/office/drawing/2015/9/8/chartex" xmlns:cx2="http://schemas.microsoft.com/office/drawing/2015/10/21/chartex" xmlns:cx3="http://schemas.microsoft.com/office/drawing/2016/5/9/chartex" xmlns:cx4="http://schemas.microsoft.com/office/drawing/2016/5/10/chartex" xmlns:cx5="http://schemas.microsoft.com/office/drawing/2016/5/11/chartex" xmlns:cx6="http://schemas.microsoft.com/office/drawing/2016/5/12/chartex" xmlns:cx7="http://schemas.microsoft.com/office/drawing/2016/5/13/chartex" xmlns:cx8="http://schemas.microsoft.com/office/drawing/2016/5/14/chartex" xmlns:mc="http://schemas.openxmlformats.org/markup-compatibility/2006" xmlns:aink="http://schemas.microsoft.com/office/drawing/2016/ink" xmlns:am3d="http://schemas.microsoft.com/office/drawing/2017/model3d" xmlns:o="urn:schemas-microsoft-com:office:office" xmlns:oel="http://schemas.microsoft.com/office/2019/extlst" xmlns:r="http://schemas.openxmlformats.org/officeDocument/2006/relationships" xmlns:m="http://schemas.openxmlformats.org/officeDocument/2006/math" xmlns:v="urn:schemas-microsoft-com:vml" xmlns:wp14="http://schemas.microsoft.com/office/word/2010/wordprocessingDrawing" xmlns:wp="http://schemas.openxmlformats.org/drawingml/2006/wordprocessingDrawing" xmlns:w10="urn:schemas-microsoft-com:office:word" xmlns:w="http://schemas.openxmlformats.org/wordprocessingml/2006/main" xmlns:w14="http://schemas.microsoft.com/office/word/2010/wordml" xmlns:w15="http://schemas.microsoft.com/office/word/2012/wordml" xmlns:w16cex="http://schemas.microsoft.com/office/word/2018/wordml/cex" xmlns:w16cid="http://schemas.microsoft.com/office/word/2016/wordml/cid" xmlns:w16="http://schemas.microsoft.com/office/word/2018/wordml" xmlns:w16du="http://schemas.microsoft.com/office/word/2023/wordml/word16du" xmlns:w16sdtdh="http://schemas.microsoft.com/office/word/2020/wordml/sdtdatahash" xmlns:w16se="http://schemas.microsoft.com/office/word/2015/wordml/symex" xmlns:wpg="http://schemas.microsoft.com/office/word/2010/wordprocessingGroup" xmlns:wpi="http://schemas.microsoft.com/office/word/2010/wordprocessingInk" xmlns:wne="http://schemas.microsoft.com/office/word/2006/wordml" xmlns:wps="http://schemas.microsoft.com/office/word/2010/wordprocessingShape" mc:Ignorable="w14 w15 w16se w16cid w16 w16cex w16sdtdh wp14">
+<w:numbering xmlns:wpc="http://schemas.microsoft.com/office/word/2010/wordprocessingCanvas" xmlns:cx="http://schemas.microsoft.com/office/drawing/2014/chartex" xmlns:cx1="http://schemas.microsoft.com/office/drawing/2015/9/8/chartex" xmlns:cx2="http://schemas.microsoft.com/office/drawing/2015/10/21/chartex" xmlns:cx3="http://schemas.microsoft.com/office/drawing/2016/5/9/chartex" xmlns:cx4="http://schemas.microsoft.com/office/drawing/2016/5/10/chartex" xmlns:cx5="http://schemas.microsoft.com/office/drawing/2016/5/11/chartex" xmlns:cx6="http://schemas.microsoft.com/office/drawing/2016/5/12/chartex" xmlns:cx7="http://schemas.microsoft.com/office/drawing/2016/5/13/chartex" xmlns:cx8="http://schemas.microsoft.com/office/drawing/2016/5/14/chartex" xmlns:mc="http://schemas.openxmlformats.org/markup-compatibility/2006" xmlns:aink="http://schemas.microsoft.com/office/drawing/2016/ink" xmlns:am3d="http://schemas.microsoft.com/office/drawing/2017/model3d" xmlns:o="urn:schemas-microsoft-com:office:office" xmlns:oel="http://schemas.microsoft.com/office/2019/extlst" xmlns:r="http://schemas.openxmlformats.org/officeDocument/2006/relationships" xmlns:m="http://schemas.openxmlformats.org/officeDocument/2006/math" xmlns:v="urn:schemas-microsoft-com:vml" xmlns:wp14="http://schemas.microsoft.com/office/word/2010/wordprocessingDrawing" xmlns:wp="http://schemas.openxmlformats.org/drawingml/2006/wordprocessingDrawing" xmlns:w10="urn:schemas-microsoft-com:office:word" xmlns:w="http://schemas.openxmlformats.org/wordprocessingml/2006/main" xmlns:w14="http://schemas.microsoft.com/office/word/2010/wordml" xmlns:w15="http://schemas.microsoft.com/office/word/2012/wordml" xmlns:w16cex="http://schemas.microsoft.com/office/word/2018/wordml/cex" xmlns:w16cid="http://schemas.microsoft.com/office/word/2016/wordml/cid" xmlns:w16="http://schemas.microsoft.com/office/word/2018/wordml" xmlns:w16sdtdh="http://schemas.microsoft.com/office/word/2020/wordml/sdtdatahash" xmlns:w16se="http://schemas.microsoft.com/office/word/2015/wordml/symex" xmlns:wpg="http://schemas.microsoft.com/office/word/2010/wordprocessingGroup" xmlns:wpi="http://schemas.microsoft.com/office/word/2010/wordprocessingInk" xmlns:wne="http://schemas.microsoft.com/office/word/2006/wordml" xmlns:wps="http://schemas.microsoft.com/office/word/2010/wordprocessingShape" mc:Ignorable="w14 w15 w16se w16cid w16 w16cex w16sdtdh wp14">
   <w:abstractNum w:abstractNumId="0" w15:restartNumberingAfterBreak="0">
     <w:nsid w:val="277A3E29"/>
     <w:multiLevelType w:val="singleLevel"/>

</xml_diff>